<commit_message>
updated Assignment 2 for csc 256
</commit_message>
<xml_diff>
--- a/SFSU Projects/Machine Structures/AssignmentTwo/AssignmentTwo.docx
+++ b/SFSU Projects/Machine Structures/AssignmentTwo/AssignmentTwo.docx
@@ -17,6 +17,14 @@
           <w:sz w:val="24"/>
           <w:szCs w:val="24"/>
         </w:rPr>
+        <w:t>0</w:t>
+      </w:r>
+      <w:r>
+        <w:rPr>
+          <w:rFonts w:ascii="Courier New" w:hAnsi="Courier New" w:cs="Courier New"/>
+          <w:sz w:val="24"/>
+          <w:szCs w:val="24"/>
+        </w:rPr>
         <w:t>Jason Cromer</w:t>
       </w:r>
     </w:p>
@@ -167,13 +175,6 @@
           <w:szCs w:val="24"/>
         </w:rPr>
         <w:tab/>
-      </w:r>
-      <w:r>
-        <w:rPr>
-          <w:rFonts w:ascii="Courier New" w:hAnsi="Courier New" w:cs="Courier New"/>
-          <w:sz w:val="20"/>
-          <w:szCs w:val="24"/>
-        </w:rPr>
         <w:t>#inp2</w:t>
       </w:r>
       <w:r>
@@ -233,15 +234,18 @@
           <w:szCs w:val="24"/>
         </w:rPr>
         <w:tab/>
-      </w:r>
-      <w:r>
-        <w:rPr>
-          <w:rFonts w:ascii="Courier New" w:hAnsi="Courier New" w:cs="Courier New"/>
-          <w:sz w:val="20"/>
-          <w:szCs w:val="24"/>
-        </w:rPr>
-        <w:t>#ans</w:t>
-      </w:r>
+        <w:t>#</w:t>
+      </w:r>
+      <w:proofErr w:type="spellStart"/>
+      <w:r>
+        <w:rPr>
+          <w:rFonts w:ascii="Courier New" w:hAnsi="Courier New" w:cs="Courier New"/>
+          <w:sz w:val="20"/>
+          <w:szCs w:val="24"/>
+        </w:rPr>
+        <w:t>ans</w:t>
+      </w:r>
+      <w:proofErr w:type="spellEnd"/>
       <w:r>
         <w:rPr>
           <w:rFonts w:ascii="Courier New" w:hAnsi="Courier New" w:cs="Courier New"/>
@@ -299,13 +303,6 @@
           <w:szCs w:val="24"/>
         </w:rPr>
         <w:tab/>
-      </w:r>
-      <w:r>
-        <w:rPr>
-          <w:rFonts w:ascii="Courier New" w:hAnsi="Courier New" w:cs="Courier New"/>
-          <w:sz w:val="20"/>
-          <w:szCs w:val="24"/>
-        </w:rPr>
         <w:t>.data</w:t>
       </w:r>
     </w:p>
@@ -355,25 +352,45 @@
           <w:sz w:val="20"/>
           <w:szCs w:val="24"/>
         </w:rPr>
-        <w:t>.asciiz</w:t>
-      </w:r>
-      <w:r>
-        <w:rPr>
-          <w:rFonts w:ascii="Courier New" w:hAnsi="Courier New" w:cs="Courier New"/>
-          <w:sz w:val="20"/>
-          <w:szCs w:val="24"/>
-        </w:rPr>
-        <w:tab/>
-      </w:r>
-      <w:r>
-        <w:rPr>
-          <w:rFonts w:ascii="Courier New" w:hAnsi="Courier New" w:cs="Courier New"/>
-          <w:sz w:val="20"/>
-          <w:szCs w:val="24"/>
-        </w:rPr>
-        <w:tab/>
-        <w:t>"Please enter an Integer: "</w:t>
-      </w:r>
+        <w:t>.</w:t>
+      </w:r>
+      <w:proofErr w:type="spellStart"/>
+      <w:r>
+        <w:rPr>
+          <w:rFonts w:ascii="Courier New" w:hAnsi="Courier New" w:cs="Courier New"/>
+          <w:sz w:val="20"/>
+          <w:szCs w:val="24"/>
+        </w:rPr>
+        <w:t>asciiz</w:t>
+      </w:r>
+      <w:proofErr w:type="spellEnd"/>
+      <w:r>
+        <w:rPr>
+          <w:rFonts w:ascii="Courier New" w:hAnsi="Courier New" w:cs="Courier New"/>
+          <w:sz w:val="20"/>
+          <w:szCs w:val="24"/>
+        </w:rPr>
+        <w:tab/>
+      </w:r>
+      <w:r>
+        <w:rPr>
+          <w:rFonts w:ascii="Courier New" w:hAnsi="Courier New" w:cs="Courier New"/>
+          <w:sz w:val="20"/>
+          <w:szCs w:val="24"/>
+        </w:rPr>
+        <w:tab/>
+        <w:t>"Please enter an Integer</w:t>
+      </w:r>
+      <w:proofErr w:type="gramStart"/>
+      <w:r>
+        <w:rPr>
+          <w:rFonts w:ascii="Courier New" w:hAnsi="Courier New" w:cs="Courier New"/>
+          <w:sz w:val="20"/>
+          <w:szCs w:val="24"/>
+        </w:rPr>
+        <w:t>: "</w:t>
+      </w:r>
+      <w:proofErr w:type="gramEnd"/>
     </w:p>
     <w:p>
       <w:pPr>
@@ -421,8 +438,18 @@
           <w:sz w:val="20"/>
           <w:szCs w:val="24"/>
         </w:rPr>
-        <w:t>.asciiz</w:t>
-      </w:r>
+        <w:t>.</w:t>
+      </w:r>
+      <w:proofErr w:type="spellStart"/>
+      <w:r>
+        <w:rPr>
+          <w:rFonts w:ascii="Courier New" w:hAnsi="Courier New" w:cs="Courier New"/>
+          <w:sz w:val="20"/>
+          <w:szCs w:val="24"/>
+        </w:rPr>
+        <w:t>asciiz</w:t>
+      </w:r>
+      <w:proofErr w:type="spellEnd"/>
       <w:r>
         <w:rPr>
           <w:rFonts w:ascii="Courier New" w:hAnsi="Courier New" w:cs="Courier New"/>
@@ -498,13 +525,23 @@
           <w:szCs w:val="24"/>
         </w:rPr>
       </w:pPr>
-      <w:r>
-        <w:rPr>
-          <w:rFonts w:ascii="Courier New" w:hAnsi="Courier New" w:cs="Courier New"/>
-          <w:sz w:val="20"/>
-          <w:szCs w:val="24"/>
-        </w:rPr>
-        <w:t>main:</w:t>
+      <w:proofErr w:type="gramStart"/>
+      <w:r>
+        <w:rPr>
+          <w:rFonts w:ascii="Courier New" w:hAnsi="Courier New" w:cs="Courier New"/>
+          <w:sz w:val="20"/>
+          <w:szCs w:val="24"/>
+        </w:rPr>
+        <w:t>main</w:t>
+      </w:r>
+      <w:proofErr w:type="gramEnd"/>
+      <w:r>
+        <w:rPr>
+          <w:rFonts w:ascii="Courier New" w:hAnsi="Courier New" w:cs="Courier New"/>
+          <w:sz w:val="20"/>
+          <w:szCs w:val="24"/>
+        </w:rPr>
+        <w:t>:</w:t>
       </w:r>
       <w:r>
         <w:rPr>
@@ -571,42 +608,69 @@
           <w:szCs w:val="24"/>
         </w:rPr>
         <w:tab/>
-        <w:t>#cout &lt;&lt; str1</w:t>
-      </w:r>
-    </w:p>
-    <w:p>
-      <w:pPr>
-        <w:rPr>
-          <w:rFonts w:ascii="Courier New" w:hAnsi="Courier New" w:cs="Courier New"/>
-          <w:sz w:val="20"/>
-          <w:szCs w:val="24"/>
-        </w:rPr>
-      </w:pPr>
-      <w:r>
-        <w:rPr>
-          <w:rFonts w:ascii="Courier New" w:hAnsi="Courier New" w:cs="Courier New"/>
-          <w:sz w:val="20"/>
-          <w:szCs w:val="24"/>
-        </w:rPr>
-        <w:tab/>
-      </w:r>
-      <w:r>
-        <w:rPr>
-          <w:rFonts w:ascii="Courier New" w:hAnsi="Courier New" w:cs="Courier New"/>
-          <w:sz w:val="20"/>
-          <w:szCs w:val="24"/>
-        </w:rPr>
-        <w:tab/>
-      </w:r>
-      <w:r>
-        <w:rPr>
-          <w:rFonts w:ascii="Courier New" w:hAnsi="Courier New" w:cs="Courier New"/>
-          <w:sz w:val="20"/>
-          <w:szCs w:val="24"/>
-        </w:rPr>
-        <w:tab/>
+        <w:t>#</w:t>
+      </w:r>
+      <w:proofErr w:type="spellStart"/>
+      <w:r>
+        <w:rPr>
+          <w:rFonts w:ascii="Courier New" w:hAnsi="Courier New" w:cs="Courier New"/>
+          <w:sz w:val="20"/>
+          <w:szCs w:val="24"/>
+        </w:rPr>
+        <w:t>cout</w:t>
+      </w:r>
+      <w:proofErr w:type="spellEnd"/>
+      <w:r>
+        <w:rPr>
+          <w:rFonts w:ascii="Courier New" w:hAnsi="Courier New" w:cs="Courier New"/>
+          <w:sz w:val="20"/>
+          <w:szCs w:val="24"/>
+        </w:rPr>
+        <w:t xml:space="preserve"> &lt;&lt; str1</w:t>
+      </w:r>
+    </w:p>
+    <w:p>
+      <w:pPr>
+        <w:rPr>
+          <w:rFonts w:ascii="Courier New" w:hAnsi="Courier New" w:cs="Courier New"/>
+          <w:sz w:val="20"/>
+          <w:szCs w:val="24"/>
+        </w:rPr>
+      </w:pPr>
+      <w:r>
+        <w:rPr>
+          <w:rFonts w:ascii="Courier New" w:hAnsi="Courier New" w:cs="Courier New"/>
+          <w:sz w:val="20"/>
+          <w:szCs w:val="24"/>
+        </w:rPr>
+        <w:tab/>
+      </w:r>
+      <w:r>
+        <w:rPr>
+          <w:rFonts w:ascii="Courier New" w:hAnsi="Courier New" w:cs="Courier New"/>
+          <w:sz w:val="20"/>
+          <w:szCs w:val="24"/>
+        </w:rPr>
+        <w:tab/>
+      </w:r>
+      <w:r>
+        <w:rPr>
+          <w:rFonts w:ascii="Courier New" w:hAnsi="Courier New" w:cs="Courier New"/>
+          <w:sz w:val="20"/>
+          <w:szCs w:val="24"/>
+        </w:rPr>
+        <w:tab/>
+      </w:r>
+      <w:proofErr w:type="gramStart"/>
+      <w:r>
+        <w:rPr>
+          <w:rFonts w:ascii="Courier New" w:hAnsi="Courier New" w:cs="Courier New"/>
+          <w:sz w:val="20"/>
+          <w:szCs w:val="24"/>
+        </w:rPr>
         <w:t>la</w:t>
       </w:r>
+      <w:proofErr w:type="gramEnd"/>
       <w:r>
         <w:rPr>
           <w:rFonts w:ascii="Courier New" w:hAnsi="Courier New" w:cs="Courier New"/>
@@ -695,8 +759,19 @@
           <w:szCs w:val="24"/>
         </w:rPr>
         <w:tab/>
+      </w:r>
+      <w:proofErr w:type="spellStart"/>
+      <w:proofErr w:type="gramStart"/>
+      <w:r>
+        <w:rPr>
+          <w:rFonts w:ascii="Courier New" w:hAnsi="Courier New" w:cs="Courier New"/>
+          <w:sz w:val="20"/>
+          <w:szCs w:val="24"/>
+        </w:rPr>
         <w:t>syscall</w:t>
       </w:r>
+      <w:proofErr w:type="spellEnd"/>
+      <w:proofErr w:type="gramEnd"/>
       <w:r>
         <w:rPr>
           <w:rFonts w:ascii="Courier New" w:hAnsi="Courier New" w:cs="Courier New"/>
@@ -779,8 +854,17 @@
           <w:szCs w:val="24"/>
         </w:rPr>
         <w:tab/>
+      </w:r>
+      <w:proofErr w:type="gramStart"/>
+      <w:r>
+        <w:rPr>
+          <w:rFonts w:ascii="Courier New" w:hAnsi="Courier New" w:cs="Courier New"/>
+          <w:sz w:val="20"/>
+          <w:szCs w:val="24"/>
+        </w:rPr>
         <w:t>li</w:t>
       </w:r>
+      <w:proofErr w:type="gramEnd"/>
       <w:r>
         <w:rPr>
           <w:rFonts w:ascii="Courier New" w:hAnsi="Courier New" w:cs="Courier New"/>
@@ -828,42 +912,71 @@
           <w:sz w:val="20"/>
           <w:szCs w:val="24"/>
         </w:rPr>
-        <w:t>#cin &gt;&gt; $s0</w:t>
-      </w:r>
-    </w:p>
-    <w:p>
-      <w:pPr>
-        <w:rPr>
-          <w:rFonts w:ascii="Courier New" w:hAnsi="Courier New" w:cs="Courier New"/>
-          <w:sz w:val="20"/>
-          <w:szCs w:val="24"/>
-        </w:rPr>
-      </w:pPr>
-      <w:r>
-        <w:rPr>
-          <w:rFonts w:ascii="Courier New" w:hAnsi="Courier New" w:cs="Courier New"/>
-          <w:sz w:val="20"/>
-          <w:szCs w:val="24"/>
-        </w:rPr>
-        <w:tab/>
-      </w:r>
-      <w:r>
-        <w:rPr>
-          <w:rFonts w:ascii="Courier New" w:hAnsi="Courier New" w:cs="Courier New"/>
-          <w:sz w:val="20"/>
-          <w:szCs w:val="24"/>
-        </w:rPr>
-        <w:tab/>
-      </w:r>
-      <w:r>
-        <w:rPr>
-          <w:rFonts w:ascii="Courier New" w:hAnsi="Courier New" w:cs="Courier New"/>
-          <w:sz w:val="20"/>
-          <w:szCs w:val="24"/>
-        </w:rPr>
-        <w:tab/>
+        <w:t>#</w:t>
+      </w:r>
+      <w:proofErr w:type="spellStart"/>
+      <w:r>
+        <w:rPr>
+          <w:rFonts w:ascii="Courier New" w:hAnsi="Courier New" w:cs="Courier New"/>
+          <w:sz w:val="20"/>
+          <w:szCs w:val="24"/>
+        </w:rPr>
+        <w:t>cin</w:t>
+      </w:r>
+      <w:proofErr w:type="spellEnd"/>
+      <w:r>
+        <w:rPr>
+          <w:rFonts w:ascii="Courier New" w:hAnsi="Courier New" w:cs="Courier New"/>
+          <w:sz w:val="20"/>
+          <w:szCs w:val="24"/>
+        </w:rPr>
+        <w:t xml:space="preserve"> &gt;&gt; $s0</w:t>
+      </w:r>
+    </w:p>
+    <w:p>
+      <w:pPr>
+        <w:rPr>
+          <w:rFonts w:ascii="Courier New" w:hAnsi="Courier New" w:cs="Courier New"/>
+          <w:sz w:val="20"/>
+          <w:szCs w:val="24"/>
+        </w:rPr>
+      </w:pPr>
+      <w:r>
+        <w:rPr>
+          <w:rFonts w:ascii="Courier New" w:hAnsi="Courier New" w:cs="Courier New"/>
+          <w:sz w:val="20"/>
+          <w:szCs w:val="24"/>
+        </w:rPr>
+        <w:tab/>
+      </w:r>
+      <w:r>
+        <w:rPr>
+          <w:rFonts w:ascii="Courier New" w:hAnsi="Courier New" w:cs="Courier New"/>
+          <w:sz w:val="20"/>
+          <w:szCs w:val="24"/>
+        </w:rPr>
+        <w:tab/>
+      </w:r>
+      <w:r>
+        <w:rPr>
+          <w:rFonts w:ascii="Courier New" w:hAnsi="Courier New" w:cs="Courier New"/>
+          <w:sz w:val="20"/>
+          <w:szCs w:val="24"/>
+        </w:rPr>
+        <w:tab/>
+      </w:r>
+      <w:proofErr w:type="spellStart"/>
+      <w:proofErr w:type="gramStart"/>
+      <w:r>
+        <w:rPr>
+          <w:rFonts w:ascii="Courier New" w:hAnsi="Courier New" w:cs="Courier New"/>
+          <w:sz w:val="20"/>
+          <w:szCs w:val="24"/>
+        </w:rPr>
         <w:t>syscall</w:t>
       </w:r>
+      <w:proofErr w:type="spellEnd"/>
+      <w:proofErr w:type="gramEnd"/>
       <w:r>
         <w:rPr>
           <w:rFonts w:ascii="Courier New" w:hAnsi="Courier New" w:cs="Courier New"/>
@@ -937,7 +1050,24 @@
           <w:szCs w:val="24"/>
         </w:rPr>
         <w:tab/>
-        <w:t xml:space="preserve">move </w:t>
+      </w:r>
+      <w:proofErr w:type="gramStart"/>
+      <w:r>
+        <w:rPr>
+          <w:rFonts w:ascii="Courier New" w:hAnsi="Courier New" w:cs="Courier New"/>
+          <w:sz w:val="20"/>
+          <w:szCs w:val="24"/>
+        </w:rPr>
+        <w:t>move</w:t>
+      </w:r>
+      <w:proofErr w:type="gramEnd"/>
+      <w:r>
+        <w:rPr>
+          <w:rFonts w:ascii="Courier New" w:hAnsi="Courier New" w:cs="Courier New"/>
+          <w:sz w:val="20"/>
+          <w:szCs w:val="24"/>
+        </w:rPr>
+        <w:t xml:space="preserve"> </w:t>
       </w:r>
       <w:r>
         <w:rPr>
@@ -1036,8 +1166,17 @@
           <w:szCs w:val="24"/>
         </w:rPr>
         <w:tab/>
+      </w:r>
+      <w:proofErr w:type="gramStart"/>
+      <w:r>
+        <w:rPr>
+          <w:rFonts w:ascii="Courier New" w:hAnsi="Courier New" w:cs="Courier New"/>
+          <w:sz w:val="20"/>
+          <w:szCs w:val="24"/>
+        </w:rPr>
         <w:t>li</w:t>
       </w:r>
+      <w:proofErr w:type="gramEnd"/>
       <w:r>
         <w:rPr>
           <w:rFonts w:ascii="Courier New" w:hAnsi="Courier New" w:cs="Courier New"/>
@@ -1085,42 +1224,69 @@
           <w:sz w:val="20"/>
           <w:szCs w:val="24"/>
         </w:rPr>
-        <w:t>#cout &lt;&lt; str1</w:t>
-      </w:r>
-    </w:p>
-    <w:p>
-      <w:pPr>
-        <w:rPr>
-          <w:rFonts w:ascii="Courier New" w:hAnsi="Courier New" w:cs="Courier New"/>
-          <w:sz w:val="20"/>
-          <w:szCs w:val="24"/>
-        </w:rPr>
-      </w:pPr>
-      <w:r>
-        <w:rPr>
-          <w:rFonts w:ascii="Courier New" w:hAnsi="Courier New" w:cs="Courier New"/>
-          <w:sz w:val="20"/>
-          <w:szCs w:val="24"/>
-        </w:rPr>
-        <w:tab/>
-      </w:r>
-      <w:r>
-        <w:rPr>
-          <w:rFonts w:ascii="Courier New" w:hAnsi="Courier New" w:cs="Courier New"/>
-          <w:sz w:val="20"/>
-          <w:szCs w:val="24"/>
-        </w:rPr>
-        <w:tab/>
-      </w:r>
-      <w:r>
-        <w:rPr>
-          <w:rFonts w:ascii="Courier New" w:hAnsi="Courier New" w:cs="Courier New"/>
-          <w:sz w:val="20"/>
-          <w:szCs w:val="24"/>
-        </w:rPr>
-        <w:tab/>
+        <w:t>#</w:t>
+      </w:r>
+      <w:proofErr w:type="spellStart"/>
+      <w:r>
+        <w:rPr>
+          <w:rFonts w:ascii="Courier New" w:hAnsi="Courier New" w:cs="Courier New"/>
+          <w:sz w:val="20"/>
+          <w:szCs w:val="24"/>
+        </w:rPr>
+        <w:t>cout</w:t>
+      </w:r>
+      <w:proofErr w:type="spellEnd"/>
+      <w:r>
+        <w:rPr>
+          <w:rFonts w:ascii="Courier New" w:hAnsi="Courier New" w:cs="Courier New"/>
+          <w:sz w:val="20"/>
+          <w:szCs w:val="24"/>
+        </w:rPr>
+        <w:t xml:space="preserve"> &lt;&lt; str1</w:t>
+      </w:r>
+    </w:p>
+    <w:p>
+      <w:pPr>
+        <w:rPr>
+          <w:rFonts w:ascii="Courier New" w:hAnsi="Courier New" w:cs="Courier New"/>
+          <w:sz w:val="20"/>
+          <w:szCs w:val="24"/>
+        </w:rPr>
+      </w:pPr>
+      <w:r>
+        <w:rPr>
+          <w:rFonts w:ascii="Courier New" w:hAnsi="Courier New" w:cs="Courier New"/>
+          <w:sz w:val="20"/>
+          <w:szCs w:val="24"/>
+        </w:rPr>
+        <w:tab/>
+      </w:r>
+      <w:r>
+        <w:rPr>
+          <w:rFonts w:ascii="Courier New" w:hAnsi="Courier New" w:cs="Courier New"/>
+          <w:sz w:val="20"/>
+          <w:szCs w:val="24"/>
+        </w:rPr>
+        <w:tab/>
+      </w:r>
+      <w:r>
+        <w:rPr>
+          <w:rFonts w:ascii="Courier New" w:hAnsi="Courier New" w:cs="Courier New"/>
+          <w:sz w:val="20"/>
+          <w:szCs w:val="24"/>
+        </w:rPr>
+        <w:tab/>
+      </w:r>
+      <w:proofErr w:type="gramStart"/>
+      <w:r>
+        <w:rPr>
+          <w:rFonts w:ascii="Courier New" w:hAnsi="Courier New" w:cs="Courier New"/>
+          <w:sz w:val="20"/>
+          <w:szCs w:val="24"/>
+        </w:rPr>
         <w:t>la</w:t>
       </w:r>
+      <w:proofErr w:type="gramEnd"/>
       <w:r>
         <w:rPr>
           <w:rFonts w:ascii="Courier New" w:hAnsi="Courier New" w:cs="Courier New"/>
@@ -1209,8 +1375,19 @@
           <w:szCs w:val="24"/>
         </w:rPr>
         <w:tab/>
+      </w:r>
+      <w:proofErr w:type="spellStart"/>
+      <w:proofErr w:type="gramStart"/>
+      <w:r>
+        <w:rPr>
+          <w:rFonts w:ascii="Courier New" w:hAnsi="Courier New" w:cs="Courier New"/>
+          <w:sz w:val="20"/>
+          <w:szCs w:val="24"/>
+        </w:rPr>
         <w:t>syscall</w:t>
       </w:r>
+      <w:proofErr w:type="spellEnd"/>
+      <w:proofErr w:type="gramEnd"/>
       <w:r>
         <w:rPr>
           <w:rFonts w:ascii="Courier New" w:hAnsi="Courier New" w:cs="Courier New"/>
@@ -1293,8 +1470,17 @@
           <w:szCs w:val="24"/>
         </w:rPr>
         <w:tab/>
+      </w:r>
+      <w:proofErr w:type="gramStart"/>
+      <w:r>
+        <w:rPr>
+          <w:rFonts w:ascii="Courier New" w:hAnsi="Courier New" w:cs="Courier New"/>
+          <w:sz w:val="20"/>
+          <w:szCs w:val="24"/>
+        </w:rPr>
         <w:t>li</w:t>
       </w:r>
+      <w:proofErr w:type="gramEnd"/>
       <w:r>
         <w:rPr>
           <w:rFonts w:ascii="Courier New" w:hAnsi="Courier New" w:cs="Courier New"/>
@@ -1335,42 +1521,71 @@
           <w:szCs w:val="24"/>
         </w:rPr>
         <w:tab/>
-        <w:t>#cin &gt;&gt; $s1</w:t>
-      </w:r>
-    </w:p>
-    <w:p>
-      <w:pPr>
-        <w:rPr>
-          <w:rFonts w:ascii="Courier New" w:hAnsi="Courier New" w:cs="Courier New"/>
-          <w:sz w:val="20"/>
-          <w:szCs w:val="24"/>
-        </w:rPr>
-      </w:pPr>
-      <w:r>
-        <w:rPr>
-          <w:rFonts w:ascii="Courier New" w:hAnsi="Courier New" w:cs="Courier New"/>
-          <w:sz w:val="20"/>
-          <w:szCs w:val="24"/>
-        </w:rPr>
-        <w:tab/>
-      </w:r>
-      <w:r>
-        <w:rPr>
-          <w:rFonts w:ascii="Courier New" w:hAnsi="Courier New" w:cs="Courier New"/>
-          <w:sz w:val="20"/>
-          <w:szCs w:val="24"/>
-        </w:rPr>
-        <w:tab/>
-      </w:r>
-      <w:r>
-        <w:rPr>
-          <w:rFonts w:ascii="Courier New" w:hAnsi="Courier New" w:cs="Courier New"/>
-          <w:sz w:val="20"/>
-          <w:szCs w:val="24"/>
-        </w:rPr>
-        <w:tab/>
+        <w:t>#</w:t>
+      </w:r>
+      <w:proofErr w:type="spellStart"/>
+      <w:r>
+        <w:rPr>
+          <w:rFonts w:ascii="Courier New" w:hAnsi="Courier New" w:cs="Courier New"/>
+          <w:sz w:val="20"/>
+          <w:szCs w:val="24"/>
+        </w:rPr>
+        <w:t>cin</w:t>
+      </w:r>
+      <w:proofErr w:type="spellEnd"/>
+      <w:r>
+        <w:rPr>
+          <w:rFonts w:ascii="Courier New" w:hAnsi="Courier New" w:cs="Courier New"/>
+          <w:sz w:val="20"/>
+          <w:szCs w:val="24"/>
+        </w:rPr>
+        <w:t xml:space="preserve"> &gt;&gt; $s1</w:t>
+      </w:r>
+    </w:p>
+    <w:p>
+      <w:pPr>
+        <w:rPr>
+          <w:rFonts w:ascii="Courier New" w:hAnsi="Courier New" w:cs="Courier New"/>
+          <w:sz w:val="20"/>
+          <w:szCs w:val="24"/>
+        </w:rPr>
+      </w:pPr>
+      <w:r>
+        <w:rPr>
+          <w:rFonts w:ascii="Courier New" w:hAnsi="Courier New" w:cs="Courier New"/>
+          <w:sz w:val="20"/>
+          <w:szCs w:val="24"/>
+        </w:rPr>
+        <w:tab/>
+      </w:r>
+      <w:r>
+        <w:rPr>
+          <w:rFonts w:ascii="Courier New" w:hAnsi="Courier New" w:cs="Courier New"/>
+          <w:sz w:val="20"/>
+          <w:szCs w:val="24"/>
+        </w:rPr>
+        <w:tab/>
+      </w:r>
+      <w:r>
+        <w:rPr>
+          <w:rFonts w:ascii="Courier New" w:hAnsi="Courier New" w:cs="Courier New"/>
+          <w:sz w:val="20"/>
+          <w:szCs w:val="24"/>
+        </w:rPr>
+        <w:tab/>
+      </w:r>
+      <w:proofErr w:type="spellStart"/>
+      <w:proofErr w:type="gramStart"/>
+      <w:r>
+        <w:rPr>
+          <w:rFonts w:ascii="Courier New" w:hAnsi="Courier New" w:cs="Courier New"/>
+          <w:sz w:val="20"/>
+          <w:szCs w:val="24"/>
+        </w:rPr>
         <w:t>syscall</w:t>
       </w:r>
+      <w:proofErr w:type="spellEnd"/>
+      <w:proofErr w:type="gramEnd"/>
       <w:r>
         <w:rPr>
           <w:rFonts w:ascii="Courier New" w:hAnsi="Courier New" w:cs="Courier New"/>
@@ -1444,8 +1659,17 @@
           <w:szCs w:val="24"/>
         </w:rPr>
         <w:tab/>
+      </w:r>
+      <w:proofErr w:type="gramStart"/>
+      <w:r>
+        <w:rPr>
+          <w:rFonts w:ascii="Courier New" w:hAnsi="Courier New" w:cs="Courier New"/>
+          <w:sz w:val="20"/>
+          <w:szCs w:val="24"/>
+        </w:rPr>
         <w:t>move</w:t>
       </w:r>
+      <w:proofErr w:type="gramEnd"/>
       <w:r>
         <w:rPr>
           <w:rFonts w:ascii="Courier New" w:hAnsi="Courier New" w:cs="Courier New"/>
@@ -1543,8 +1767,17 @@
           <w:szCs w:val="24"/>
         </w:rPr>
         <w:tab/>
+      </w:r>
+      <w:proofErr w:type="gramStart"/>
+      <w:r>
+        <w:rPr>
+          <w:rFonts w:ascii="Courier New" w:hAnsi="Courier New" w:cs="Courier New"/>
+          <w:sz w:val="20"/>
+          <w:szCs w:val="24"/>
+        </w:rPr>
         <w:t>rem</w:t>
       </w:r>
+      <w:proofErr w:type="gramEnd"/>
       <w:r>
         <w:rPr>
           <w:rFonts w:ascii="Courier New" w:hAnsi="Courier New" w:cs="Courier New"/>
@@ -1620,40 +1853,61 @@
           <w:szCs w:val="24"/>
         </w:rPr>
         <w:tab/>
+      </w:r>
+      <w:proofErr w:type="spellStart"/>
+      <w:proofErr w:type="gramStart"/>
+      <w:r>
+        <w:rPr>
+          <w:rFonts w:ascii="Courier New" w:hAnsi="Courier New" w:cs="Courier New"/>
+          <w:sz w:val="20"/>
+          <w:szCs w:val="24"/>
+        </w:rPr>
         <w:t>bne</w:t>
       </w:r>
-      <w:r>
-        <w:rPr>
-          <w:rFonts w:ascii="Courier New" w:hAnsi="Courier New" w:cs="Courier New"/>
-          <w:sz w:val="20"/>
-          <w:szCs w:val="24"/>
-        </w:rPr>
-        <w:tab/>
-      </w:r>
-      <w:r>
-        <w:rPr>
-          <w:rFonts w:ascii="Courier New" w:hAnsi="Courier New" w:cs="Courier New"/>
-          <w:sz w:val="20"/>
-          <w:szCs w:val="24"/>
-        </w:rPr>
-        <w:tab/>
-      </w:r>
-      <w:r>
-        <w:rPr>
-          <w:rFonts w:ascii="Courier New" w:hAnsi="Courier New" w:cs="Courier New"/>
-          <w:sz w:val="20"/>
-          <w:szCs w:val="24"/>
-        </w:rPr>
-        <w:tab/>
-      </w:r>
-      <w:r>
-        <w:rPr>
-          <w:rFonts w:ascii="Courier New" w:hAnsi="Courier New" w:cs="Courier New"/>
-          <w:sz w:val="20"/>
-          <w:szCs w:val="24"/>
-        </w:rPr>
-        <w:t>$s2, $0, ifout</w:t>
-      </w:r>
+      <w:proofErr w:type="spellEnd"/>
+      <w:proofErr w:type="gramEnd"/>
+      <w:r>
+        <w:rPr>
+          <w:rFonts w:ascii="Courier New" w:hAnsi="Courier New" w:cs="Courier New"/>
+          <w:sz w:val="20"/>
+          <w:szCs w:val="24"/>
+        </w:rPr>
+        <w:tab/>
+      </w:r>
+      <w:r>
+        <w:rPr>
+          <w:rFonts w:ascii="Courier New" w:hAnsi="Courier New" w:cs="Courier New"/>
+          <w:sz w:val="20"/>
+          <w:szCs w:val="24"/>
+        </w:rPr>
+        <w:tab/>
+      </w:r>
+      <w:r>
+        <w:rPr>
+          <w:rFonts w:ascii="Courier New" w:hAnsi="Courier New" w:cs="Courier New"/>
+          <w:sz w:val="20"/>
+          <w:szCs w:val="24"/>
+        </w:rPr>
+        <w:tab/>
+      </w:r>
+      <w:r>
+        <w:rPr>
+          <w:rFonts w:ascii="Courier New" w:hAnsi="Courier New" w:cs="Courier New"/>
+          <w:sz w:val="20"/>
+          <w:szCs w:val="24"/>
+        </w:rPr>
+        <w:t xml:space="preserve">$s2, $0, </w:t>
+      </w:r>
+      <w:proofErr w:type="spellStart"/>
+      <w:r>
+        <w:rPr>
+          <w:rFonts w:ascii="Courier New" w:hAnsi="Courier New" w:cs="Courier New"/>
+          <w:sz w:val="20"/>
+          <w:szCs w:val="24"/>
+        </w:rPr>
+        <w:t>ifout</w:t>
+      </w:r>
+      <w:proofErr w:type="spellEnd"/>
       <w:r>
         <w:rPr>
           <w:rFonts w:ascii="Courier New" w:hAnsi="Courier New" w:cs="Courier New"/>
@@ -1703,8 +1957,17 @@
           <w:szCs w:val="24"/>
         </w:rPr>
         <w:tab/>
+      </w:r>
+      <w:proofErr w:type="gramStart"/>
+      <w:r>
+        <w:rPr>
+          <w:rFonts w:ascii="Courier New" w:hAnsi="Courier New" w:cs="Courier New"/>
+          <w:sz w:val="20"/>
+          <w:szCs w:val="24"/>
+        </w:rPr>
         <w:t>li</w:t>
       </w:r>
+      <w:proofErr w:type="gramEnd"/>
       <w:r>
         <w:rPr>
           <w:rFonts w:ascii="Courier New" w:hAnsi="Courier New" w:cs="Courier New"/>
@@ -1745,42 +2008,69 @@
           <w:szCs w:val="24"/>
         </w:rPr>
         <w:tab/>
-        <w:t>#cout &lt;&lt; str2</w:t>
-      </w:r>
-    </w:p>
-    <w:p>
-      <w:pPr>
-        <w:rPr>
-          <w:rFonts w:ascii="Courier New" w:hAnsi="Courier New" w:cs="Courier New"/>
-          <w:sz w:val="20"/>
-          <w:szCs w:val="24"/>
-        </w:rPr>
-      </w:pPr>
-      <w:r>
-        <w:rPr>
-          <w:rFonts w:ascii="Courier New" w:hAnsi="Courier New" w:cs="Courier New"/>
-          <w:sz w:val="20"/>
-          <w:szCs w:val="24"/>
-        </w:rPr>
-        <w:tab/>
-      </w:r>
-      <w:r>
-        <w:rPr>
-          <w:rFonts w:ascii="Courier New" w:hAnsi="Courier New" w:cs="Courier New"/>
-          <w:sz w:val="20"/>
-          <w:szCs w:val="24"/>
-        </w:rPr>
-        <w:tab/>
-      </w:r>
-      <w:r>
-        <w:rPr>
-          <w:rFonts w:ascii="Courier New" w:hAnsi="Courier New" w:cs="Courier New"/>
-          <w:sz w:val="20"/>
-          <w:szCs w:val="24"/>
-        </w:rPr>
-        <w:tab/>
+        <w:t>#</w:t>
+      </w:r>
+      <w:proofErr w:type="spellStart"/>
+      <w:r>
+        <w:rPr>
+          <w:rFonts w:ascii="Courier New" w:hAnsi="Courier New" w:cs="Courier New"/>
+          <w:sz w:val="20"/>
+          <w:szCs w:val="24"/>
+        </w:rPr>
+        <w:t>cout</w:t>
+      </w:r>
+      <w:proofErr w:type="spellEnd"/>
+      <w:r>
+        <w:rPr>
+          <w:rFonts w:ascii="Courier New" w:hAnsi="Courier New" w:cs="Courier New"/>
+          <w:sz w:val="20"/>
+          <w:szCs w:val="24"/>
+        </w:rPr>
+        <w:t xml:space="preserve"> &lt;&lt; str2</w:t>
+      </w:r>
+    </w:p>
+    <w:p>
+      <w:pPr>
+        <w:rPr>
+          <w:rFonts w:ascii="Courier New" w:hAnsi="Courier New" w:cs="Courier New"/>
+          <w:sz w:val="20"/>
+          <w:szCs w:val="24"/>
+        </w:rPr>
+      </w:pPr>
+      <w:r>
+        <w:rPr>
+          <w:rFonts w:ascii="Courier New" w:hAnsi="Courier New" w:cs="Courier New"/>
+          <w:sz w:val="20"/>
+          <w:szCs w:val="24"/>
+        </w:rPr>
+        <w:tab/>
+      </w:r>
+      <w:r>
+        <w:rPr>
+          <w:rFonts w:ascii="Courier New" w:hAnsi="Courier New" w:cs="Courier New"/>
+          <w:sz w:val="20"/>
+          <w:szCs w:val="24"/>
+        </w:rPr>
+        <w:tab/>
+      </w:r>
+      <w:r>
+        <w:rPr>
+          <w:rFonts w:ascii="Courier New" w:hAnsi="Courier New" w:cs="Courier New"/>
+          <w:sz w:val="20"/>
+          <w:szCs w:val="24"/>
+        </w:rPr>
+        <w:tab/>
+      </w:r>
+      <w:proofErr w:type="gramStart"/>
+      <w:r>
+        <w:rPr>
+          <w:rFonts w:ascii="Courier New" w:hAnsi="Courier New" w:cs="Courier New"/>
+          <w:sz w:val="20"/>
+          <w:szCs w:val="24"/>
+        </w:rPr>
         <w:t>la</w:t>
       </w:r>
+      <w:proofErr w:type="gramEnd"/>
       <w:r>
         <w:rPr>
           <w:rFonts w:ascii="Courier New" w:hAnsi="Courier New" w:cs="Courier New"/>
@@ -1869,8 +2159,19 @@
           <w:szCs w:val="24"/>
         </w:rPr>
         <w:tab/>
+      </w:r>
+      <w:proofErr w:type="spellStart"/>
+      <w:proofErr w:type="gramStart"/>
+      <w:r>
+        <w:rPr>
+          <w:rFonts w:ascii="Courier New" w:hAnsi="Courier New" w:cs="Courier New"/>
+          <w:sz w:val="20"/>
+          <w:szCs w:val="24"/>
+        </w:rPr>
         <w:t>syscall</w:t>
       </w:r>
+      <w:proofErr w:type="spellEnd"/>
+      <w:proofErr w:type="gramEnd"/>
       <w:r>
         <w:rPr>
           <w:rFonts w:ascii="Courier New" w:hAnsi="Courier New" w:cs="Courier New"/>
@@ -1921,80 +2222,101 @@
           <w:szCs w:val="24"/>
         </w:rPr>
       </w:pPr>
-      <w:r>
-        <w:rPr>
-          <w:rFonts w:ascii="Courier New" w:hAnsi="Courier New" w:cs="Courier New"/>
-          <w:sz w:val="20"/>
-          <w:szCs w:val="24"/>
-        </w:rPr>
-        <w:t>ifout:</w:t>
-      </w:r>
-      <w:r>
-        <w:rPr>
-          <w:rFonts w:ascii="Courier New" w:hAnsi="Courier New" w:cs="Courier New"/>
-          <w:sz w:val="20"/>
-          <w:szCs w:val="24"/>
-        </w:rPr>
-        <w:tab/>
-      </w:r>
-      <w:r>
-        <w:rPr>
-          <w:rFonts w:ascii="Courier New" w:hAnsi="Courier New" w:cs="Courier New"/>
-          <w:sz w:val="20"/>
-          <w:szCs w:val="24"/>
-        </w:rPr>
-        <w:tab/>
-      </w:r>
-      <w:r>
-        <w:rPr>
-          <w:rFonts w:ascii="Courier New" w:hAnsi="Courier New" w:cs="Courier New"/>
-          <w:sz w:val="20"/>
-          <w:szCs w:val="24"/>
-        </w:rPr>
-        <w:tab/>
-      </w:r>
-      <w:r>
-        <w:rPr>
-          <w:rFonts w:ascii="Courier New" w:hAnsi="Courier New" w:cs="Courier New"/>
-          <w:sz w:val="20"/>
-          <w:szCs w:val="24"/>
-        </w:rPr>
-        <w:tab/>
-      </w:r>
-    </w:p>
-    <w:p>
-      <w:pPr>
-        <w:rPr>
-          <w:rFonts w:ascii="Courier New" w:hAnsi="Courier New" w:cs="Courier New"/>
-          <w:sz w:val="20"/>
-          <w:szCs w:val="24"/>
-        </w:rPr>
-      </w:pPr>
-      <w:r>
-        <w:rPr>
-          <w:rFonts w:ascii="Courier New" w:hAnsi="Courier New" w:cs="Courier New"/>
-          <w:sz w:val="20"/>
-          <w:szCs w:val="24"/>
-        </w:rPr>
-        <w:tab/>
-      </w:r>
-      <w:r>
-        <w:rPr>
-          <w:rFonts w:ascii="Courier New" w:hAnsi="Courier New" w:cs="Courier New"/>
-          <w:sz w:val="20"/>
-          <w:szCs w:val="24"/>
-        </w:rPr>
-        <w:tab/>
-      </w:r>
-      <w:r>
-        <w:rPr>
-          <w:rFonts w:ascii="Courier New" w:hAnsi="Courier New" w:cs="Courier New"/>
-          <w:sz w:val="20"/>
-          <w:szCs w:val="24"/>
-        </w:rPr>
-        <w:tab/>
+      <w:proofErr w:type="spellStart"/>
+      <w:proofErr w:type="gramStart"/>
+      <w:r>
+        <w:rPr>
+          <w:rFonts w:ascii="Courier New" w:hAnsi="Courier New" w:cs="Courier New"/>
+          <w:sz w:val="20"/>
+          <w:szCs w:val="24"/>
+        </w:rPr>
+        <w:t>ifout</w:t>
+      </w:r>
+      <w:proofErr w:type="spellEnd"/>
+      <w:proofErr w:type="gramEnd"/>
+      <w:r>
+        <w:rPr>
+          <w:rFonts w:ascii="Courier New" w:hAnsi="Courier New" w:cs="Courier New"/>
+          <w:sz w:val="20"/>
+          <w:szCs w:val="24"/>
+        </w:rPr>
+        <w:t>:</w:t>
+      </w:r>
+      <w:r>
+        <w:rPr>
+          <w:rFonts w:ascii="Courier New" w:hAnsi="Courier New" w:cs="Courier New"/>
+          <w:sz w:val="20"/>
+          <w:szCs w:val="24"/>
+        </w:rPr>
+        <w:tab/>
+      </w:r>
+      <w:r>
+        <w:rPr>
+          <w:rFonts w:ascii="Courier New" w:hAnsi="Courier New" w:cs="Courier New"/>
+          <w:sz w:val="20"/>
+          <w:szCs w:val="24"/>
+        </w:rPr>
+        <w:tab/>
+      </w:r>
+      <w:r>
+        <w:rPr>
+          <w:rFonts w:ascii="Courier New" w:hAnsi="Courier New" w:cs="Courier New"/>
+          <w:sz w:val="20"/>
+          <w:szCs w:val="24"/>
+        </w:rPr>
+        <w:tab/>
+      </w:r>
+      <w:r>
+        <w:rPr>
+          <w:rFonts w:ascii="Courier New" w:hAnsi="Courier New" w:cs="Courier New"/>
+          <w:sz w:val="20"/>
+          <w:szCs w:val="24"/>
+        </w:rPr>
+        <w:tab/>
+      </w:r>
+    </w:p>
+    <w:p>
+      <w:pPr>
+        <w:rPr>
+          <w:rFonts w:ascii="Courier New" w:hAnsi="Courier New" w:cs="Courier New"/>
+          <w:sz w:val="20"/>
+          <w:szCs w:val="24"/>
+        </w:rPr>
+      </w:pPr>
+      <w:r>
+        <w:rPr>
+          <w:rFonts w:ascii="Courier New" w:hAnsi="Courier New" w:cs="Courier New"/>
+          <w:sz w:val="20"/>
+          <w:szCs w:val="24"/>
+        </w:rPr>
+        <w:tab/>
+      </w:r>
+      <w:r>
+        <w:rPr>
+          <w:rFonts w:ascii="Courier New" w:hAnsi="Courier New" w:cs="Courier New"/>
+          <w:sz w:val="20"/>
+          <w:szCs w:val="24"/>
+        </w:rPr>
+        <w:tab/>
+      </w:r>
+      <w:r>
+        <w:rPr>
+          <w:rFonts w:ascii="Courier New" w:hAnsi="Courier New" w:cs="Courier New"/>
+          <w:sz w:val="20"/>
+          <w:szCs w:val="24"/>
+        </w:rPr>
+        <w:tab/>
+      </w:r>
+      <w:proofErr w:type="gramStart"/>
+      <w:r>
+        <w:rPr>
+          <w:rFonts w:ascii="Courier New" w:hAnsi="Courier New" w:cs="Courier New"/>
+          <w:sz w:val="20"/>
+          <w:szCs w:val="24"/>
+        </w:rPr>
         <w:t>li</w:t>
       </w:r>
+      <w:proofErr w:type="gramEnd"/>
       <w:r>
         <w:rPr>
           <w:rFonts w:ascii="Courier New" w:hAnsi="Courier New" w:cs="Courier New"/>
@@ -2069,8 +2391,19 @@
           <w:szCs w:val="24"/>
         </w:rPr>
         <w:tab/>
+      </w:r>
+      <w:proofErr w:type="spellStart"/>
+      <w:proofErr w:type="gramStart"/>
+      <w:r>
+        <w:rPr>
+          <w:rFonts w:ascii="Courier New" w:hAnsi="Courier New" w:cs="Courier New"/>
+          <w:sz w:val="20"/>
+          <w:szCs w:val="24"/>
+        </w:rPr>
         <w:t>syscall</w:t>
       </w:r>
+      <w:proofErr w:type="spellEnd"/>
+      <w:proofErr w:type="gramEnd"/>
       <w:r>
         <w:rPr>
           <w:rFonts w:ascii="Courier New" w:hAnsi="Courier New" w:cs="Courier New"/>
@@ -2139,99 +2472,247 @@
           <w:szCs w:val="24"/>
         </w:rPr>
       </w:pPr>
+    </w:p>
+    <w:p>
+      <w:pPr>
+        <w:rPr>
+          <w:rFonts w:ascii="Courier New" w:hAnsi="Courier New" w:cs="Courier New"/>
+          <w:sz w:val="20"/>
+          <w:szCs w:val="24"/>
+        </w:rPr>
+      </w:pPr>
+    </w:p>
+    <w:p>
+      <w:pPr>
+        <w:rPr>
+          <w:rFonts w:ascii="Courier New" w:hAnsi="Courier New" w:cs="Courier New"/>
+          <w:sz w:val="20"/>
+          <w:szCs w:val="24"/>
+        </w:rPr>
+      </w:pPr>
+    </w:p>
+    <w:p>
+      <w:pPr>
+        <w:rPr>
+          <w:rFonts w:ascii="Courier New" w:hAnsi="Courier New" w:cs="Courier New"/>
+          <w:b/>
+          <w:sz w:val="24"/>
+          <w:szCs w:val="24"/>
+        </w:rPr>
+      </w:pPr>
+      <w:r>
+        <w:rPr>
+          <w:rFonts w:ascii="Courier New" w:hAnsi="Courier New" w:cs="Courier New"/>
+          <w:b/>
+          <w:sz w:val="24"/>
+          <w:szCs w:val="24"/>
+        </w:rPr>
+        <w:t>Output:</w:t>
+      </w:r>
+    </w:p>
+    <w:p>
+      <w:pPr>
+        <w:rPr>
+          <w:rFonts w:ascii="Courier New" w:hAnsi="Courier New" w:cs="Courier New"/>
+          <w:sz w:val="24"/>
+          <w:szCs w:val="24"/>
+        </w:rPr>
+      </w:pPr>
+      <w:r>
+        <w:rPr>
+          <w:rFonts w:ascii="Courier New" w:hAnsi="Courier New" w:cs="Courier New"/>
+          <w:sz w:val="24"/>
+          <w:szCs w:val="24"/>
+        </w:rPr>
+        <w:tab/>
+        <w:t>Please enter an Integer: 6</w:t>
+      </w:r>
+    </w:p>
+    <w:p>
+      <w:pPr>
+        <w:rPr>
+          <w:rFonts w:ascii="Courier New" w:hAnsi="Courier New" w:cs="Courier New"/>
+          <w:sz w:val="24"/>
+          <w:szCs w:val="24"/>
+        </w:rPr>
+      </w:pPr>
+      <w:r>
+        <w:rPr>
+          <w:rFonts w:ascii="Courier New" w:hAnsi="Courier New" w:cs="Courier New"/>
+          <w:sz w:val="24"/>
+          <w:szCs w:val="24"/>
+        </w:rPr>
+        <w:tab/>
+        <w:t>Please enter an Integer: 3</w:t>
+      </w:r>
+    </w:p>
+    <w:p>
+      <w:pPr>
+        <w:rPr>
+          <w:rFonts w:ascii="Courier New" w:hAnsi="Courier New" w:cs="Courier New"/>
+          <w:sz w:val="24"/>
+          <w:szCs w:val="24"/>
+        </w:rPr>
+      </w:pPr>
+      <w:r>
+        <w:rPr>
+          <w:rFonts w:ascii="Courier New" w:hAnsi="Courier New" w:cs="Courier New"/>
+          <w:sz w:val="24"/>
+          <w:szCs w:val="24"/>
+        </w:rPr>
+        <w:tab/>
+        <w:t>First number is divisible by second!</w:t>
+      </w:r>
+    </w:p>
+    <w:p>
+      <w:pPr>
+        <w:rPr>
+          <w:rFonts w:ascii="Courier New" w:hAnsi="Courier New" w:cs="Courier New"/>
+          <w:sz w:val="24"/>
+          <w:szCs w:val="24"/>
+        </w:rPr>
+      </w:pPr>
+      <w:r>
+        <w:rPr>
+          <w:rFonts w:ascii="Courier New" w:hAnsi="Courier New" w:cs="Courier New"/>
+          <w:sz w:val="24"/>
+          <w:szCs w:val="24"/>
+        </w:rPr>
+        <w:tab/>
+        <w:t xml:space="preserve">-- </w:t>
+      </w:r>
+      <w:proofErr w:type="gramStart"/>
+      <w:r>
+        <w:rPr>
+          <w:rFonts w:ascii="Courier New" w:hAnsi="Courier New" w:cs="Courier New"/>
+          <w:sz w:val="24"/>
+          <w:szCs w:val="24"/>
+        </w:rPr>
+        <w:t>program</w:t>
+      </w:r>
+      <w:proofErr w:type="gramEnd"/>
+      <w:r>
+        <w:rPr>
+          <w:rFonts w:ascii="Courier New" w:hAnsi="Courier New" w:cs="Courier New"/>
+          <w:sz w:val="24"/>
+          <w:szCs w:val="24"/>
+        </w:rPr>
+        <w:t xml:space="preserve"> is finished running </w:t>
+      </w:r>
+      <w:r>
+        <w:rPr>
+          <w:rFonts w:ascii="Courier New" w:hAnsi="Courier New" w:cs="Courier New"/>
+          <w:sz w:val="24"/>
+          <w:szCs w:val="24"/>
+        </w:rPr>
+        <w:t>–</w:t>
+      </w:r>
+    </w:p>
+    <w:p>
+      <w:pPr>
+        <w:rPr>
+          <w:rFonts w:ascii="Courier New" w:hAnsi="Courier New" w:cs="Courier New"/>
+          <w:sz w:val="24"/>
+          <w:szCs w:val="24"/>
+        </w:rPr>
+      </w:pPr>
+    </w:p>
+    <w:p>
+      <w:pPr>
+        <w:rPr>
+          <w:rFonts w:ascii="Courier New" w:hAnsi="Courier New" w:cs="Courier New"/>
+          <w:sz w:val="24"/>
+          <w:szCs w:val="24"/>
+        </w:rPr>
+      </w:pPr>
+      <w:r>
+        <w:rPr>
+          <w:rFonts w:ascii="Courier New" w:hAnsi="Courier New" w:cs="Courier New"/>
+          <w:sz w:val="24"/>
+          <w:szCs w:val="24"/>
+        </w:rPr>
+        <w:tab/>
+        <w:t>Please enter an Integer: 7</w:t>
+      </w:r>
+    </w:p>
+    <w:p>
+      <w:pPr>
+        <w:rPr>
+          <w:rFonts w:ascii="Courier New" w:hAnsi="Courier New" w:cs="Courier New"/>
+          <w:sz w:val="24"/>
+          <w:szCs w:val="24"/>
+        </w:rPr>
+      </w:pPr>
+      <w:r>
+        <w:rPr>
+          <w:rFonts w:ascii="Courier New" w:hAnsi="Courier New" w:cs="Courier New"/>
+          <w:sz w:val="24"/>
+          <w:szCs w:val="24"/>
+        </w:rPr>
+        <w:tab/>
+        <w:t>Please enter an Integer: 3</w:t>
+      </w:r>
+    </w:p>
+    <w:p>
+      <w:pPr>
+        <w:rPr>
+          <w:rFonts w:ascii="Courier New" w:hAnsi="Courier New" w:cs="Courier New"/>
+          <w:sz w:val="24"/>
+          <w:szCs w:val="24"/>
+        </w:rPr>
+      </w:pPr>
+      <w:r>
+        <w:rPr>
+          <w:rFonts w:ascii="Courier New" w:hAnsi="Courier New" w:cs="Courier New"/>
+          <w:sz w:val="24"/>
+          <w:szCs w:val="24"/>
+        </w:rPr>
+        <w:tab/>
+      </w:r>
+    </w:p>
+    <w:p>
+      <w:pPr>
+        <w:rPr>
+          <w:rFonts w:ascii="Courier New" w:hAnsi="Courier New" w:cs="Courier New"/>
+          <w:sz w:val="20"/>
+          <w:szCs w:val="24"/>
+        </w:rPr>
+      </w:pPr>
+      <w:r>
+        <w:rPr>
+          <w:rFonts w:ascii="Courier New" w:hAnsi="Courier New" w:cs="Courier New"/>
+          <w:sz w:val="24"/>
+          <w:szCs w:val="24"/>
+        </w:rPr>
+        <w:tab/>
+        <w:t>-- program is finished running --</w:t>
+      </w:r>
+      <w:r>
+        <w:rPr>
+          <w:rFonts w:ascii="Courier New" w:hAnsi="Courier New" w:cs="Courier New"/>
+          <w:sz w:val="20"/>
+          <w:szCs w:val="24"/>
+        </w:rPr>
+        <w:tab/>
+      </w:r>
+      <w:r>
+        <w:rPr>
+          <w:rFonts w:ascii="Courier New" w:hAnsi="Courier New" w:cs="Courier New"/>
+          <w:sz w:val="20"/>
+          <w:szCs w:val="24"/>
+        </w:rPr>
+        <w:tab/>
+      </w:r>
+      <w:r>
+        <w:rPr>
+          <w:rFonts w:ascii="Courier New" w:hAnsi="Courier New" w:cs="Courier New"/>
+          <w:sz w:val="20"/>
+          <w:szCs w:val="24"/>
+        </w:rPr>
+        <w:tab/>
+      </w:r>
       <w:bookmarkStart w:id="0" w:name="_GoBack"/>
       <w:bookmarkEnd w:id="0"/>
-    </w:p>
-    <w:p>
-      <w:pPr>
-        <w:rPr>
-          <w:rFonts w:ascii="Courier New" w:hAnsi="Courier New" w:cs="Courier New"/>
-          <w:sz w:val="20"/>
-          <w:szCs w:val="24"/>
-        </w:rPr>
-      </w:pPr>
-    </w:p>
-    <w:p>
-      <w:pPr>
-        <w:rPr>
-          <w:rFonts w:ascii="Courier New" w:hAnsi="Courier New" w:cs="Courier New"/>
-          <w:sz w:val="20"/>
-          <w:szCs w:val="24"/>
-        </w:rPr>
-      </w:pPr>
-    </w:p>
-    <w:p>
-      <w:pPr>
-        <w:rPr>
-          <w:rFonts w:ascii="Courier New" w:hAnsi="Courier New" w:cs="Courier New"/>
-          <w:sz w:val="20"/>
-          <w:szCs w:val="24"/>
-        </w:rPr>
-      </w:pPr>
-      <w:r>
-        <w:rPr>
-          <w:rFonts w:ascii="Courier New" w:hAnsi="Courier New" w:cs="Courier New"/>
-          <w:b/>
-          <w:sz w:val="24"/>
-          <w:szCs w:val="24"/>
-        </w:rPr>
-        <w:t>Output:</w:t>
-      </w:r>
-      <w:r>
-        <w:rPr>
-          <w:rFonts w:ascii="Courier New" w:hAnsi="Courier New" w:cs="Courier New"/>
-          <w:sz w:val="20"/>
-          <w:szCs w:val="24"/>
-        </w:rPr>
-        <w:tab/>
-      </w:r>
-      <w:r>
-        <w:rPr>
-          <w:rFonts w:ascii="Courier New" w:hAnsi="Courier New" w:cs="Courier New"/>
-          <w:sz w:val="20"/>
-          <w:szCs w:val="24"/>
-        </w:rPr>
-        <w:tab/>
-      </w:r>
-      <w:r>
-        <w:rPr>
-          <w:rFonts w:ascii="Courier New" w:hAnsi="Courier New" w:cs="Courier New"/>
-          <w:sz w:val="20"/>
-          <w:szCs w:val="24"/>
-        </w:rPr>
-        <w:tab/>
-      </w:r>
-      <w:r>
-        <w:rPr>
-          <w:rFonts w:ascii="Courier New" w:hAnsi="Courier New" w:cs="Courier New"/>
-          <w:sz w:val="20"/>
-          <w:szCs w:val="24"/>
-        </w:rPr>
-        <w:pict>
-          <v:shapetype id="_x0000_t75" coordsize="21600,21600" o:spt="75" o:preferrelative="t" path="m@4@5l@4@11@9@11@9@5xe" filled="f" stroked="f">
-            <v:stroke joinstyle="miter"/>
-            <v:formulas>
-              <v:f eqn="if lineDrawn pixelLineWidth 0"/>
-              <v:f eqn="sum @0 1 0"/>
-              <v:f eqn="sum 0 0 @1"/>
-              <v:f eqn="prod @2 1 2"/>
-              <v:f eqn="prod @3 21600 pixelWidth"/>
-              <v:f eqn="prod @3 21600 pixelHeight"/>
-              <v:f eqn="sum @0 0 1"/>
-              <v:f eqn="prod @6 1 2"/>
-              <v:f eqn="prod @7 21600 pixelWidth"/>
-              <v:f eqn="sum @8 21600 0"/>
-              <v:f eqn="prod @7 21600 pixelHeight"/>
-              <v:f eqn="sum @10 21600 0"/>
-            </v:formulas>
-            <v:path o:extrusionok="f" gradientshapeok="t" o:connecttype="rect"/>
-            <o:lock v:ext="edit" aspectratio="t"/>
-          </v:shapetype>
-          <v:shape id="_x0000_i1025" type="#_x0000_t75" style="width:379.8pt;height:182.4pt">
-            <v:imagedata r:id="rId4" o:title="assignmentTwoMarsOutput"/>
-          </v:shape>
-        </w:pict>
-      </w:r>
       <w:r>
         <w:rPr>
           <w:rFonts w:ascii="Courier New" w:hAnsi="Courier New" w:cs="Courier New"/>
@@ -2249,6 +2730,127 @@
     </w:sectPr>
   </w:body>
 </w:document>
+</file>
+
+<file path=word/numbering.xml><?xml version="1.0" encoding="utf-8"?>
+<w:numbering xmlns:wpc="http://schemas.microsoft.com/office/word/2010/wordprocessingCanvas" xmlns:mc="http://schemas.openxmlformats.org/markup-compatibility/2006" xmlns:o="urn:schemas-microsoft-com:office:office" xmlns:r="http://schemas.openxmlformats.org/officeDocument/2006/relationships" xmlns:m="http://schemas.openxmlformats.org/officeDocument/2006/math" xmlns:v="urn:schemas-microsoft-com:vml" xmlns:wp14="http://schemas.microsoft.com/office/word/2010/wordprocessingDrawing" xmlns:wp="http://schemas.openxmlformats.org/drawingml/2006/wordprocessingDrawing" xmlns:w10="urn:schemas-microsoft-com:office:word" xmlns:w="http://schemas.openxmlformats.org/wordprocessingml/2006/main" xmlns:w14="http://schemas.microsoft.com/office/word/2010/wordml" xmlns:w15="http://schemas.microsoft.com/office/word/2012/wordml" xmlns:wpg="http://schemas.microsoft.com/office/word/2010/wordprocessingGroup" xmlns:wpi="http://schemas.microsoft.com/office/word/2010/wordprocessingInk" xmlns:wne="http://schemas.microsoft.com/office/word/2006/wordml" xmlns:wps="http://schemas.microsoft.com/office/word/2010/wordprocessingShape" mc:Ignorable="w14 w15 wp14">
+  <w:abstractNum w:abstractNumId="0" w15:restartNumberingAfterBreak="0">
+    <w:nsid w:val="3B4757F2"/>
+    <w:multiLevelType w:val="hybridMultilevel"/>
+    <w:tmpl w:val="4A564D4E"/>
+    <w:lvl w:ilvl="0" w:tplc="83DE6788">
+      <w:numFmt w:val="bullet"/>
+      <w:lvlText w:val=""/>
+      <w:lvlJc w:val="left"/>
+      <w:pPr>
+        <w:ind w:left="1080" w:hanging="360"/>
+      </w:pPr>
+      <w:rPr>
+        <w:rFonts w:ascii="Wingdings" w:eastAsiaTheme="minorHAnsi" w:hAnsi="Wingdings" w:cs="Courier New" w:hint="default"/>
+        <w:sz w:val="24"/>
+      </w:rPr>
+    </w:lvl>
+    <w:lvl w:ilvl="1" w:tplc="04090003" w:tentative="1">
+      <w:start w:val="1"/>
+      <w:numFmt w:val="bullet"/>
+      <w:lvlText w:val="o"/>
+      <w:lvlJc w:val="left"/>
+      <w:pPr>
+        <w:ind w:left="1800" w:hanging="360"/>
+      </w:pPr>
+      <w:rPr>
+        <w:rFonts w:ascii="Courier New" w:hAnsi="Courier New" w:cs="Courier New" w:hint="default"/>
+      </w:rPr>
+    </w:lvl>
+    <w:lvl w:ilvl="2" w:tplc="04090005" w:tentative="1">
+      <w:start w:val="1"/>
+      <w:numFmt w:val="bullet"/>
+      <w:lvlText w:val=""/>
+      <w:lvlJc w:val="left"/>
+      <w:pPr>
+        <w:ind w:left="2520" w:hanging="360"/>
+      </w:pPr>
+      <w:rPr>
+        <w:rFonts w:ascii="Wingdings" w:hAnsi="Wingdings" w:hint="default"/>
+      </w:rPr>
+    </w:lvl>
+    <w:lvl w:ilvl="3" w:tplc="04090001" w:tentative="1">
+      <w:start w:val="1"/>
+      <w:numFmt w:val="bullet"/>
+      <w:lvlText w:val=""/>
+      <w:lvlJc w:val="left"/>
+      <w:pPr>
+        <w:ind w:left="3240" w:hanging="360"/>
+      </w:pPr>
+      <w:rPr>
+        <w:rFonts w:ascii="Symbol" w:hAnsi="Symbol" w:hint="default"/>
+      </w:rPr>
+    </w:lvl>
+    <w:lvl w:ilvl="4" w:tplc="04090003" w:tentative="1">
+      <w:start w:val="1"/>
+      <w:numFmt w:val="bullet"/>
+      <w:lvlText w:val="o"/>
+      <w:lvlJc w:val="left"/>
+      <w:pPr>
+        <w:ind w:left="3960" w:hanging="360"/>
+      </w:pPr>
+      <w:rPr>
+        <w:rFonts w:ascii="Courier New" w:hAnsi="Courier New" w:cs="Courier New" w:hint="default"/>
+      </w:rPr>
+    </w:lvl>
+    <w:lvl w:ilvl="5" w:tplc="04090005" w:tentative="1">
+      <w:start w:val="1"/>
+      <w:numFmt w:val="bullet"/>
+      <w:lvlText w:val=""/>
+      <w:lvlJc w:val="left"/>
+      <w:pPr>
+        <w:ind w:left="4680" w:hanging="360"/>
+      </w:pPr>
+      <w:rPr>
+        <w:rFonts w:ascii="Wingdings" w:hAnsi="Wingdings" w:hint="default"/>
+      </w:rPr>
+    </w:lvl>
+    <w:lvl w:ilvl="6" w:tplc="04090001" w:tentative="1">
+      <w:start w:val="1"/>
+      <w:numFmt w:val="bullet"/>
+      <w:lvlText w:val=""/>
+      <w:lvlJc w:val="left"/>
+      <w:pPr>
+        <w:ind w:left="5400" w:hanging="360"/>
+      </w:pPr>
+      <w:rPr>
+        <w:rFonts w:ascii="Symbol" w:hAnsi="Symbol" w:hint="default"/>
+      </w:rPr>
+    </w:lvl>
+    <w:lvl w:ilvl="7" w:tplc="04090003" w:tentative="1">
+      <w:start w:val="1"/>
+      <w:numFmt w:val="bullet"/>
+      <w:lvlText w:val="o"/>
+      <w:lvlJc w:val="left"/>
+      <w:pPr>
+        <w:ind w:left="6120" w:hanging="360"/>
+      </w:pPr>
+      <w:rPr>
+        <w:rFonts w:ascii="Courier New" w:hAnsi="Courier New" w:cs="Courier New" w:hint="default"/>
+      </w:rPr>
+    </w:lvl>
+    <w:lvl w:ilvl="8" w:tplc="04090005" w:tentative="1">
+      <w:start w:val="1"/>
+      <w:numFmt w:val="bullet"/>
+      <w:lvlText w:val=""/>
+      <w:lvlJc w:val="left"/>
+      <w:pPr>
+        <w:ind w:left="6840" w:hanging="360"/>
+      </w:pPr>
+      <w:rPr>
+        <w:rFonts w:ascii="Wingdings" w:hAnsi="Wingdings" w:hint="default"/>
+      </w:rPr>
+    </w:lvl>
+  </w:abstractNum>
+  <w:num w:numId="1">
+    <w:abstractNumId w:val="0"/>
+  </w:num>
+</w:numbering>
 </file>
 
 <file path=word/styles.xml><?xml version="1.0" encoding="utf-8"?>
@@ -2648,6 +3250,7 @@
   <w:style w:type="character" w:default="1" w:styleId="DefaultParagraphFont">
     <w:name w:val="Default Paragraph Font"/>
     <w:uiPriority w:val="1"/>
+    <w:semiHidden/>
     <w:unhideWhenUsed/>
   </w:style>
   <w:style w:type="table" w:default="1" w:styleId="TableNormal">
@@ -2670,6 +3273,17 @@
     <w:uiPriority w:val="99"/>
     <w:semiHidden/>
     <w:unhideWhenUsed/>
+  </w:style>
+  <w:style w:type="paragraph" w:styleId="ListParagraph">
+    <w:name w:val="List Paragraph"/>
+    <w:basedOn w:val="Normal"/>
+    <w:uiPriority w:val="34"/>
+    <w:qFormat/>
+    <w:rsid w:val="00037329"/>
+    <w:pPr>
+      <w:ind w:left="720"/>
+      <w:contextualSpacing/>
+    </w:pPr>
   </w:style>
 </w:styles>
 </file>

</xml_diff>